<commit_message>
added report and modified graph example
</commit_message>
<xml_diff>
--- a/Name.docx
+++ b/Name.docx
@@ -87,6 +87,9 @@
     </w:p>
     <w:p>
       <w:r>
+        <w:rPr>
+          <w:noProof/>
+        </w:rPr>
         <w:drawing>
           <wp:inline distT="0" distB="0" distL="0" distR="0" wp14:anchorId="5D93F391" wp14:editId="0FF3ECAD">
             <wp:extent cx="1724266" cy="543001"/>
@@ -126,7 +129,15 @@
     </w:p>
     <w:p>
       <w:r>
-        <w:t>Aside from a couple Java nuances (I’m way more familiar with Python and C#), the biggest challenge by far was creating a GUI that would display all my nodes, their connecting edges and weights, and finally the shortest path within all the weighted edges. I had to bring out my old Trigonometry textbook to figure how to work with pixels.</w:t>
+        <w:t xml:space="preserve">Aside from a couple Java nuances (I’m way more familiar with Python and C#), the biggest challenge by far was creating a GUI that would display all my nodes, their connecting </w:t>
+      </w:r>
+      <w:proofErr w:type="gramStart"/>
+      <w:r>
+        <w:t>edges</w:t>
+      </w:r>
+      <w:proofErr w:type="gramEnd"/>
+      <w:r>
+        <w:t xml:space="preserve"> and weights, and finally the shortest path within all the weighted edges. I had to bring out my old Trigonometry textbook to figure how to work with pixels.</w:t>
       </w:r>
     </w:p>
     <w:p>
@@ -136,6 +147,9 @@
     </w:p>
     <w:p>
       <w:r>
+        <w:rPr>
+          <w:noProof/>
+        </w:rPr>
         <w:drawing>
           <wp:inline distT="0" distB="0" distL="0" distR="0" wp14:anchorId="68885335" wp14:editId="0B1104B3">
             <wp:extent cx="5362575" cy="1430020"/>
@@ -215,6 +229,9 @@
         <w:t xml:space="preserve">I created a screenshot of my empty nodes, and manually filled out the graph using Paint. </w:t>
       </w:r>
       <w:r>
+        <w:rPr>
+          <w:noProof/>
+        </w:rPr>
         <w:drawing>
           <wp:inline distT="0" distB="0" distL="0" distR="0" wp14:anchorId="50512343" wp14:editId="6ACC8203">
             <wp:extent cx="3740298" cy="3486150"/>
@@ -259,6 +276,9 @@
     </w:p>
     <w:p>
       <w:r>
+        <w:rPr>
+          <w:noProof/>
+        </w:rPr>
         <w:drawing>
           <wp:inline distT="0" distB="0" distL="0" distR="0" wp14:anchorId="1B1AA1FB" wp14:editId="6165FBD8">
             <wp:extent cx="5943600" cy="3652520"/>
@@ -308,16 +328,24 @@
         <w:t xml:space="preserve">And of course, this code is dynamic. Adding more nodes will </w:t>
       </w:r>
       <w:r>
-        <w:t>update the graph, and changing weights will be reflected in the shortest path.</w:t>
+        <w:t xml:space="preserve">update the </w:t>
+      </w:r>
+      <w:proofErr w:type="gramStart"/>
+      <w:r>
+        <w:t>graph, and</w:t>
+      </w:r>
+      <w:proofErr w:type="gramEnd"/>
+      <w:r>
+        <w:t xml:space="preserve"> changing weights will be reflected in the shortest path.</w:t>
       </w:r>
     </w:p>
     <w:p>
       <w:r>
         <w:drawing>
-          <wp:inline distT="0" distB="0" distL="0" distR="0" wp14:anchorId="4C29C814" wp14:editId="03DAF27F">
-            <wp:extent cx="5943600" cy="3756660"/>
+          <wp:inline distT="0" distB="0" distL="0" distR="0" wp14:anchorId="1C6401D0" wp14:editId="503C9826">
+            <wp:extent cx="2975628" cy="2714625"/>
             <wp:effectExtent l="0" t="0" r="0" b="0"/>
-            <wp:docPr id="7" name="Picture 7" descr="A picture containing chart&#10;&#10;Description automatically generated"/>
+            <wp:docPr id="3" name="Picture 3" descr="Chart&#10;&#10;Description automatically generated"/>
             <wp:cNvGraphicFramePr>
               <a:graphicFrameLocks xmlns:a="http://schemas.openxmlformats.org/drawingml/2006/main" noChangeAspect="1"/>
             </wp:cNvGraphicFramePr>
@@ -325,7 +353,7 @@
               <a:graphicData uri="http://schemas.openxmlformats.org/drawingml/2006/picture">
                 <pic:pic xmlns:pic="http://schemas.openxmlformats.org/drawingml/2006/picture">
                   <pic:nvPicPr>
-                    <pic:cNvPr id="7" name="Picture 7" descr="A picture containing chart&#10;&#10;Description automatically generated"/>
+                    <pic:cNvPr id="3" name="Picture 3" descr="Chart&#10;&#10;Description automatically generated"/>
                     <pic:cNvPicPr/>
                   </pic:nvPicPr>
                   <pic:blipFill>
@@ -337,7 +365,7 @@
                   <pic:spPr>
                     <a:xfrm>
                       <a:off x="0" y="0"/>
-                      <a:ext cx="5943600" cy="3756660"/>
+                      <a:ext cx="3011593" cy="2747436"/>
                     </a:xfrm>
                     <a:prstGeom prst="rect">
                       <a:avLst/>
@@ -349,7 +377,45 @@
           </wp:inline>
         </w:drawing>
       </w:r>
-    </w:p>
+      <w:r>
+        <w:drawing>
+          <wp:inline distT="0" distB="0" distL="0" distR="0" wp14:anchorId="02A6DAC7" wp14:editId="2E10FE13">
+            <wp:extent cx="2951706" cy="2705100"/>
+            <wp:effectExtent l="0" t="0" r="1270" b="0"/>
+            <wp:docPr id="8" name="Picture 8" descr="Chart&#10;&#10;Description automatically generated"/>
+            <wp:cNvGraphicFramePr>
+              <a:graphicFrameLocks xmlns:a="http://schemas.openxmlformats.org/drawingml/2006/main" noChangeAspect="1"/>
+            </wp:cNvGraphicFramePr>
+            <a:graphic xmlns:a="http://schemas.openxmlformats.org/drawingml/2006/main">
+              <a:graphicData uri="http://schemas.openxmlformats.org/drawingml/2006/picture">
+                <pic:pic xmlns:pic="http://schemas.openxmlformats.org/drawingml/2006/picture">
+                  <pic:nvPicPr>
+                    <pic:cNvPr id="8" name="Picture 8" descr="Chart&#10;&#10;Description automatically generated"/>
+                    <pic:cNvPicPr/>
+                  </pic:nvPicPr>
+                  <pic:blipFill>
+                    <a:blip r:embed="rId9"/>
+                    <a:stretch>
+                      <a:fillRect/>
+                    </a:stretch>
+                  </pic:blipFill>
+                  <pic:spPr>
+                    <a:xfrm>
+                      <a:off x="0" y="0"/>
+                      <a:ext cx="2962486" cy="2714979"/>
+                    </a:xfrm>
+                    <a:prstGeom prst="rect">
+                      <a:avLst/>
+                    </a:prstGeom>
+                  </pic:spPr>
+                </pic:pic>
+              </a:graphicData>
+            </a:graphic>
+          </wp:inline>
+        </w:drawing>
+      </w:r>
+    </w:p>
+    <w:p/>
     <w:sectPr>
       <w:pgSz w:w="12240" w:h="15840"/>
       <w:pgMar w:top="1440" w:right="1440" w:bottom="1440" w:left="1440" w:header="720" w:footer="720" w:gutter="0"/>
@@ -762,6 +828,7 @@
   <w:style w:type="character" w:default="1" w:styleId="DefaultParagraphFont">
     <w:name w:val="Default Paragraph Font"/>
     <w:uiPriority w:val="1"/>
+    <w:semiHidden/>
     <w:unhideWhenUsed/>
   </w:style>
   <w:style w:type="table" w:default="1" w:styleId="TableNormal">

</xml_diff>